<commit_message>
FIx 6, add 7
</commit_message>
<xml_diff>
--- a/06 Lighting and Transparency.docx
+++ b/06 Lighting and Transparency.docx
@@ -36,7 +36,7 @@
         <w:pStyle w:val="Heading2"/>
       </w:pPr>
       <w:r>
-        <w:t>5</w:t>
+        <w:t>6</w:t>
       </w:r>
       <w:r>
         <w:t xml:space="preserve">.1 </w:t>
@@ -1183,7 +1183,12 @@
         <w:pStyle w:val="Heading2"/>
       </w:pPr>
       <w:r>
-        <w:t>5.2 Transparency</w:t>
+        <w:t>6</w:t>
+      </w:r>
+      <w:bookmarkStart w:id="0" w:name="_GoBack"/>
+      <w:bookmarkEnd w:id="0"/>
+      <w:r>
+        <w:t>.2 Transparency</w:t>
       </w:r>
     </w:p>
     <w:p>
@@ -1831,8 +1836,6 @@
       <w:r>
         <w:t>(false)</w:t>
       </w:r>
-      <w:bookmarkStart w:id="0" w:name="_GoBack"/>
-      <w:bookmarkEnd w:id="0"/>
     </w:p>
     <w:sectPr>
       <w:pgSz w:w="11906" w:h="16838"/>
@@ -5017,7 +5020,7 @@
 </file>
 
 <file path=customXml/itemProps1.xml><?xml version="1.0" encoding="utf-8"?>
-<ds:datastoreItem xmlns:ds="http://schemas.openxmlformats.org/officeDocument/2006/customXml" ds:itemID="{6A09F088-624C-4F51-B443-C3AC7127A5CC}">
+<ds:datastoreItem xmlns:ds="http://schemas.openxmlformats.org/officeDocument/2006/customXml" ds:itemID="{A314C2BE-73C8-403B-B5A7-9DE9695777E0}">
   <ds:schemaRefs>
     <ds:schemaRef ds:uri="http://schemas.openxmlformats.org/officeDocument/2006/bibliography"/>
   </ds:schemaRefs>

</xml_diff>